<commit_message>
assembled figures doc with feedback
</commit_message>
<xml_diff>
--- a/writing/2023-09-19_prawnz_survival_manuscript_figures.docx
+++ b/writing/2023-09-19_prawnz_survival_manuscript_figures.docx
@@ -16,6 +16,13 @@
           <w:bCs/>
         </w:rPr>
         <w:t>Prawnz survival manuscript – figures &amp; tables</w:t>
+      </w:r>
+      <w:r>
+        <w:rPr>
+          <w:b/>
+          <w:bCs/>
+        </w:rPr>
+        <w:t xml:space="preserve"> (with feedback)</w:t>
       </w:r>
     </w:p>
     <w:p>
@@ -130,6 +137,86 @@
       </w:r>
       <w:r>
         <w:t>resolution using ‘res’ argument in tiff(). Note that the max file size CJFAS accepts is 6 MB so might have to compress post-hoc but don’t worry about that for now.</w:t>
+      </w:r>
+    </w:p>
+    <w:p>
+      <w:pPr>
+        <w:pStyle w:val="EANormal"/>
+        <w:numPr>
+          <w:ilvl w:val="0"/>
+          <w:numId w:val="6"/>
+        </w:numPr>
+        <w:rPr>
+          <w:b/>
+          <w:bCs/>
+        </w:rPr>
+      </w:pPr>
+      <w:r>
+        <w:t>Generate a TIFF version of the ‘survival_curves’ figure</w:t>
+      </w:r>
+    </w:p>
+    <w:p>
+      <w:pPr>
+        <w:pStyle w:val="EANormal"/>
+        <w:numPr>
+          <w:ilvl w:val="1"/>
+          <w:numId w:val="6"/>
+        </w:numPr>
+        <w:rPr>
+          <w:b/>
+          <w:bCs/>
+        </w:rPr>
+      </w:pPr>
+      <w:r>
+        <w:t>colour scheme consistent with model figures (i.e., high temperature model curves the same colour for both figures)</w:t>
+      </w:r>
+    </w:p>
+    <w:p>
+      <w:pPr>
+        <w:pStyle w:val="EANormal"/>
+        <w:numPr>
+          <w:ilvl w:val="0"/>
+          <w:numId w:val="6"/>
+        </w:numPr>
+        <w:rPr>
+          <w:b/>
+          <w:bCs/>
+        </w:rPr>
+      </w:pPr>
+      <w:r>
+        <w:t>Generate cleaned up version of the trial-by-trial multi-panel summary figure</w:t>
+      </w:r>
+    </w:p>
+    <w:p>
+      <w:pPr>
+        <w:pStyle w:val="EANormal"/>
+        <w:numPr>
+          <w:ilvl w:val="0"/>
+          <w:numId w:val="6"/>
+        </w:numPr>
+        <w:rPr>
+          <w:b/>
+          <w:bCs/>
+        </w:rPr>
+      </w:pPr>
+      <w:r>
+        <w:t>Generate model comparison figure (best model vs. main effects vs. model-averaged predictions)</w:t>
+      </w:r>
+    </w:p>
+    <w:p>
+      <w:pPr>
+        <w:pStyle w:val="EANormal"/>
+        <w:numPr>
+          <w:ilvl w:val="0"/>
+          <w:numId w:val="6"/>
+        </w:numPr>
+        <w:rPr>
+          <w:b/>
+          <w:bCs/>
+        </w:rPr>
+      </w:pPr>
+      <w:r>
+        <w:t>Generate cleaned up version of ‘simulation’ figures (let’s discuss on Friday)</w:t>
       </w:r>
     </w:p>
     <w:p>
@@ -237,22 +324,37 @@
           <w:b/>
           <w:bCs/>
         </w:rPr>
-        <w:t>Figure X feedback:</w:t>
-      </w:r>
-    </w:p>
-    <w:p>
-      <w:pPr>
-        <w:pStyle w:val="EANormal"/>
-        <w:numPr>
-          <w:ilvl w:val="0"/>
-          <w:numId w:val="6"/>
-        </w:numPr>
-        <w:rPr>
-          <w:b/>
-          <w:bCs/>
-        </w:rPr>
-      </w:pPr>
-      <w:r>
+        <w:t xml:space="preserve">Figure </w:t>
+      </w:r>
+      <w:r>
+        <w:rPr>
+          <w:b/>
+          <w:bCs/>
+        </w:rPr>
+        <w:t>1</w:t>
+      </w:r>
+      <w:r>
+        <w:rPr>
+          <w:b/>
+          <w:bCs/>
+        </w:rPr>
+        <w:t xml:space="preserve"> feedback:</w:t>
+      </w:r>
+    </w:p>
+    <w:p>
+      <w:pPr>
+        <w:pStyle w:val="EANormal"/>
+        <w:numPr>
+          <w:ilvl w:val="0"/>
+          <w:numId w:val="6"/>
+        </w:numPr>
+        <w:rPr>
+          <w:b/>
+          <w:bCs/>
+        </w:rPr>
+      </w:pPr>
+      <w:r>
+        <w:lastRenderedPageBreak/>
         <w:t>Add units to x-axis label</w:t>
       </w:r>
     </w:p>
@@ -285,7 +387,6 @@
         </w:rPr>
       </w:pPr>
       <w:r>
-        <w:lastRenderedPageBreak/>
         <w:t>Better to visualise as proportion alive vs. dead? A little hard to visually compare because of different numbers of trials (and thus prawns) at different treatments). Open to discussion!</w:t>
       </w:r>
       <w:r>
@@ -355,7 +456,21 @@
           <w:b/>
           <w:bCs/>
         </w:rPr>
-        <w:t>Figure X feedback:</w:t>
+        <w:t xml:space="preserve">Figure </w:t>
+      </w:r>
+      <w:r>
+        <w:rPr>
+          <w:b/>
+          <w:bCs/>
+        </w:rPr>
+        <w:t>2</w:t>
+      </w:r>
+      <w:r>
+        <w:rPr>
+          <w:b/>
+          <w:bCs/>
+        </w:rPr>
+        <w:t xml:space="preserve"> feedback:</w:t>
       </w:r>
     </w:p>
     <w:p>
@@ -516,22 +631,37 @@
           <w:b/>
           <w:bCs/>
         </w:rPr>
-        <w:t>Figure X feedback:</w:t>
-      </w:r>
-    </w:p>
-    <w:p>
-      <w:pPr>
-        <w:pStyle w:val="EANormal"/>
-        <w:numPr>
-          <w:ilvl w:val="0"/>
-          <w:numId w:val="6"/>
-        </w:numPr>
-        <w:rPr>
-          <w:b/>
-          <w:bCs/>
-        </w:rPr>
-      </w:pPr>
-      <w:r>
+        <w:t xml:space="preserve">Figure </w:t>
+      </w:r>
+      <w:r>
+        <w:rPr>
+          <w:b/>
+          <w:bCs/>
+        </w:rPr>
+        <w:t>3</w:t>
+      </w:r>
+      <w:r>
+        <w:rPr>
+          <w:b/>
+          <w:bCs/>
+        </w:rPr>
+        <w:t xml:space="preserve"> feedback:</w:t>
+      </w:r>
+    </w:p>
+    <w:p>
+      <w:pPr>
+        <w:pStyle w:val="EANormal"/>
+        <w:numPr>
+          <w:ilvl w:val="0"/>
+          <w:numId w:val="6"/>
+        </w:numPr>
+        <w:rPr>
+          <w:b/>
+          <w:bCs/>
+        </w:rPr>
+      </w:pPr>
+      <w:r>
+        <w:lastRenderedPageBreak/>
         <w:t>Combine these two figures as a two-panel</w:t>
       </w:r>
     </w:p>
@@ -564,121 +694,488 @@
         </w:rPr>
       </w:pPr>
       <w:r>
+        <w:t>Change colour scheme so that estimated additional mortality is the same colour in both panels.</w:t>
+      </w:r>
+    </w:p>
+    <w:p>
+      <w:pPr>
+        <w:pStyle w:val="EANormal"/>
+        <w:numPr>
+          <w:ilvl w:val="0"/>
+          <w:numId w:val="6"/>
+        </w:numPr>
+        <w:rPr>
+          <w:b/>
+          <w:bCs/>
+        </w:rPr>
+      </w:pPr>
+      <w:r>
+        <w:t>For left panel, y-axis: “Estimated post-24-hour mortality (%)”</w:t>
+      </w:r>
+    </w:p>
+    <w:p>
+      <w:pPr>
+        <w:pStyle w:val="EANormal"/>
+        <w:numPr>
+          <w:ilvl w:val="1"/>
+          <w:numId w:val="6"/>
+        </w:numPr>
+        <w:rPr>
+          <w:b/>
+          <w:bCs/>
+        </w:rPr>
+      </w:pPr>
+      <w:r>
+        <w:t>Adjust axis labels from proportions to % so both panels the same</w:t>
+      </w:r>
+    </w:p>
+    <w:p>
+      <w:pPr>
+        <w:pStyle w:val="EANormal"/>
+        <w:numPr>
+          <w:ilvl w:val="0"/>
+          <w:numId w:val="6"/>
+        </w:numPr>
+        <w:rPr>
+          <w:b/>
+          <w:bCs/>
+        </w:rPr>
+      </w:pPr>
+      <w:r>
+        <w:t>For right panel, move legend flush top right and adjust labels:</w:t>
+      </w:r>
+    </w:p>
+    <w:p>
+      <w:pPr>
+        <w:pStyle w:val="EANormal"/>
+        <w:numPr>
+          <w:ilvl w:val="1"/>
+          <w:numId w:val="6"/>
+        </w:numPr>
+        <w:rPr>
+          <w:b/>
+          <w:bCs/>
+        </w:rPr>
+      </w:pPr>
+      <w:r>
+        <w:t>“Died after 24 hours (estimated)”</w:t>
+      </w:r>
+    </w:p>
+    <w:p>
+      <w:pPr>
+        <w:pStyle w:val="EANormal"/>
+        <w:numPr>
+          <w:ilvl w:val="1"/>
+          <w:numId w:val="6"/>
+        </w:numPr>
+        <w:rPr>
+          <w:b/>
+          <w:bCs/>
+        </w:rPr>
+      </w:pPr>
+      <w:r>
+        <w:t>“Dead at 24 hours (observed)”</w:t>
+      </w:r>
+    </w:p>
+    <w:p>
+      <w:pPr>
+        <w:pStyle w:val="EANormal"/>
+        <w:numPr>
+          <w:ilvl w:val="1"/>
+          <w:numId w:val="6"/>
+        </w:numPr>
+        <w:rPr>
+          <w:b/>
+          <w:bCs/>
+        </w:rPr>
+      </w:pPr>
+      <w:r>
+        <w:t>“Alive at 24 hours (observed)”</w:t>
+      </w:r>
+    </w:p>
+    <w:p>
+      <w:pPr>
+        <w:pStyle w:val="EANormal"/>
+      </w:pPr>
+    </w:p>
+    <w:p>
+      <w:pPr>
+        <w:pStyle w:val="EANormal"/>
+        <w:rPr>
+          <w:b/>
+          <w:bCs/>
+        </w:rPr>
+      </w:pPr>
+      <w:r>
+        <w:rPr>
+          <w:noProof/>
+        </w:rPr>
+        <w:drawing>
+          <wp:inline distT="0" distB="0" distL="0" distR="0" wp14:anchorId="7F934416" wp14:editId="2258CDBA">
+            <wp:extent cx="2867891" cy="2151531"/>
+            <wp:effectExtent l="0" t="0" r="0" b="0"/>
+            <wp:docPr id="1312707354" name="Picture 4"/>
+            <wp:cNvGraphicFramePr>
+              <a:graphicFrameLocks xmlns:a="http://schemas.openxmlformats.org/drawingml/2006/main" noChangeAspect="1"/>
+            </wp:cNvGraphicFramePr>
+            <a:graphic xmlns:a="http://schemas.openxmlformats.org/drawingml/2006/main">
+              <a:graphicData uri="http://schemas.openxmlformats.org/drawingml/2006/picture">
+                <pic:pic xmlns:pic="http://schemas.openxmlformats.org/drawingml/2006/picture">
+                  <pic:nvPicPr>
+                    <pic:cNvPr id="0" name="Picture 4"/>
+                    <pic:cNvPicPr>
+                      <a:picLocks noChangeAspect="1" noChangeArrowheads="1"/>
+                    </pic:cNvPicPr>
+                  </pic:nvPicPr>
+                  <pic:blipFill>
+                    <a:blip r:embed="rId10" cstate="print">
+                      <a:extLst>
+                        <a:ext uri="{28A0092B-C50C-407E-A947-70E740481C1C}">
+                          <a14:useLocalDpi xmlns:a14="http://schemas.microsoft.com/office/drawing/2010/main" val="0"/>
+                        </a:ext>
+                      </a:extLst>
+                    </a:blip>
+                    <a:srcRect/>
+                    <a:stretch>
+                      <a:fillRect/>
+                    </a:stretch>
+                  </pic:blipFill>
+                  <pic:spPr bwMode="auto">
+                    <a:xfrm>
+                      <a:off x="0" y="0"/>
+                      <a:ext cx="2881823" cy="2161983"/>
+                    </a:xfrm>
+                    <a:prstGeom prst="rect">
+                      <a:avLst/>
+                    </a:prstGeom>
+                    <a:noFill/>
+                    <a:ln>
+                      <a:noFill/>
+                    </a:ln>
+                  </pic:spPr>
+                </pic:pic>
+              </a:graphicData>
+            </a:graphic>
+          </wp:inline>
+        </w:drawing>
+      </w:r>
+      <w:r>
+        <w:rPr>
+          <w:b/>
+          <w:bCs/>
+          <w:noProof/>
+        </w:rPr>
+        <w:drawing>
+          <wp:inline distT="0" distB="0" distL="0" distR="0" wp14:anchorId="081589BD" wp14:editId="1910534F">
+            <wp:extent cx="3004457" cy="2253985"/>
+            <wp:effectExtent l="0" t="0" r="0" b="0"/>
+            <wp:docPr id="1322313273" name="Picture 5"/>
+            <wp:cNvGraphicFramePr>
+              <a:graphicFrameLocks xmlns:a="http://schemas.openxmlformats.org/drawingml/2006/main" noChangeAspect="1"/>
+            </wp:cNvGraphicFramePr>
+            <a:graphic xmlns:a="http://schemas.openxmlformats.org/drawingml/2006/main">
+              <a:graphicData uri="http://schemas.openxmlformats.org/drawingml/2006/picture">
+                <pic:pic xmlns:pic="http://schemas.openxmlformats.org/drawingml/2006/picture">
+                  <pic:nvPicPr>
+                    <pic:cNvPr id="0" name="Picture 5"/>
+                    <pic:cNvPicPr>
+                      <a:picLocks noChangeAspect="1" noChangeArrowheads="1"/>
+                    </pic:cNvPicPr>
+                  </pic:nvPicPr>
+                  <pic:blipFill>
+                    <a:blip r:embed="rId11" cstate="print">
+                      <a:extLst>
+                        <a:ext uri="{28A0092B-C50C-407E-A947-70E740481C1C}">
+                          <a14:useLocalDpi xmlns:a14="http://schemas.microsoft.com/office/drawing/2010/main" val="0"/>
+                        </a:ext>
+                      </a:extLst>
+                    </a:blip>
+                    <a:srcRect/>
+                    <a:stretch>
+                      <a:fillRect/>
+                    </a:stretch>
+                  </pic:blipFill>
+                  <pic:spPr bwMode="auto">
+                    <a:xfrm>
+                      <a:off x="0" y="0"/>
+                      <a:ext cx="3023199" cy="2268045"/>
+                    </a:xfrm>
+                    <a:prstGeom prst="rect">
+                      <a:avLst/>
+                    </a:prstGeom>
+                    <a:noFill/>
+                    <a:ln>
+                      <a:noFill/>
+                    </a:ln>
+                  </pic:spPr>
+                </pic:pic>
+              </a:graphicData>
+            </a:graphic>
+          </wp:inline>
+        </w:drawing>
+      </w:r>
+    </w:p>
+    <w:p>
+      <w:pPr>
+        <w:pStyle w:val="EANormal"/>
+        <w:rPr>
+          <w:b/>
+          <w:bCs/>
+        </w:rPr>
+      </w:pPr>
+      <w:r>
+        <w:rPr>
+          <w:b/>
+          <w:bCs/>
+        </w:rPr>
+        <w:t xml:space="preserve">Figure </w:t>
+      </w:r>
+      <w:r>
+        <w:rPr>
+          <w:b/>
+          <w:bCs/>
+        </w:rPr>
+        <w:t>4</w:t>
+      </w:r>
+      <w:r>
+        <w:rPr>
+          <w:b/>
+          <w:bCs/>
+        </w:rPr>
+        <w:t xml:space="preserve"> feedback:</w:t>
+      </w:r>
+    </w:p>
+    <w:p>
+      <w:pPr>
+        <w:pStyle w:val="EANormal"/>
+        <w:numPr>
+          <w:ilvl w:val="0"/>
+          <w:numId w:val="6"/>
+        </w:numPr>
+      </w:pPr>
+      <w:r>
+        <w:t xml:space="preserve">Consider formatting this as a two-panel figure? </w:t>
+      </w:r>
+    </w:p>
+    <w:p>
+      <w:pPr>
+        <w:pStyle w:val="EANormal"/>
+        <w:numPr>
+          <w:ilvl w:val="0"/>
+          <w:numId w:val="6"/>
+        </w:numPr>
+      </w:pPr>
+      <w:r>
+        <w:t>Possible to format the two x-axes the same (maybe this is a pain with one being a barplot…)</w:t>
+      </w:r>
+    </w:p>
+    <w:p>
+      <w:pPr>
+        <w:pStyle w:val="EANormal"/>
+        <w:numPr>
+          <w:ilvl w:val="0"/>
+          <w:numId w:val="6"/>
+        </w:numPr>
+      </w:pPr>
+      <w:r>
+        <w:t>Format legend position to be the same in both panels.</w:t>
+      </w:r>
+    </w:p>
+    <w:p>
+      <w:pPr>
+        <w:pStyle w:val="EANormal"/>
+        <w:rPr>
+          <w:b/>
+          <w:bCs/>
+        </w:rPr>
+      </w:pPr>
+    </w:p>
+    <w:p>
+      <w:pPr>
+        <w:pStyle w:val="EANormal"/>
+        <w:rPr>
+          <w:b/>
+          <w:bCs/>
+        </w:rPr>
+      </w:pPr>
+      <w:r>
+        <w:rPr>
+          <w:b/>
+          <w:bCs/>
+          <w:noProof/>
+        </w:rPr>
         <w:lastRenderedPageBreak/>
-        <w:t>For left panel, y-axis: “Estimated post-24-hour mortality (%)”</w:t>
-      </w:r>
-    </w:p>
-    <w:p>
-      <w:pPr>
-        <w:pStyle w:val="EANormal"/>
-        <w:numPr>
-          <w:ilvl w:val="1"/>
-          <w:numId w:val="6"/>
-        </w:numPr>
-        <w:rPr>
-          <w:b/>
-          <w:bCs/>
-        </w:rPr>
-      </w:pPr>
-      <w:r>
-        <w:t>Adjust axis labels from proportions to % so both panels the same</w:t>
-      </w:r>
-    </w:p>
-    <w:p>
-      <w:pPr>
-        <w:pStyle w:val="EANormal"/>
-        <w:numPr>
-          <w:ilvl w:val="0"/>
-          <w:numId w:val="6"/>
-        </w:numPr>
-        <w:rPr>
-          <w:b/>
-          <w:bCs/>
-        </w:rPr>
-      </w:pPr>
-      <w:r>
-        <w:t>For right panel, move legend flush top right and adjust labels:</w:t>
-      </w:r>
-    </w:p>
-    <w:p>
-      <w:pPr>
-        <w:pStyle w:val="EANormal"/>
-        <w:numPr>
-          <w:ilvl w:val="1"/>
-          <w:numId w:val="6"/>
-        </w:numPr>
-        <w:rPr>
-          <w:b/>
-          <w:bCs/>
-        </w:rPr>
-      </w:pPr>
-      <w:r>
-        <w:t>“Died after 24 hours (estimated)”</w:t>
-      </w:r>
-    </w:p>
-    <w:p>
-      <w:pPr>
-        <w:pStyle w:val="EANormal"/>
-        <w:numPr>
-          <w:ilvl w:val="1"/>
-          <w:numId w:val="6"/>
-        </w:numPr>
-        <w:rPr>
-          <w:b/>
-          <w:bCs/>
-        </w:rPr>
-      </w:pPr>
-      <w:r>
-        <w:t>“Dead at 24 hours (observed)”</w:t>
-      </w:r>
-    </w:p>
-    <w:p>
-      <w:pPr>
-        <w:pStyle w:val="EANormal"/>
-        <w:numPr>
-          <w:ilvl w:val="1"/>
-          <w:numId w:val="6"/>
-        </w:numPr>
-        <w:rPr>
-          <w:b/>
-          <w:bCs/>
-        </w:rPr>
-      </w:pPr>
-      <w:r>
-        <w:t>“Alive at 24 hours (observed)”</w:t>
-      </w:r>
-    </w:p>
-    <w:p>
-      <w:pPr>
-        <w:pStyle w:val="EANormal"/>
-        <w:rPr>
-          <w:b/>
-          <w:bCs/>
-        </w:rPr>
-      </w:pPr>
-    </w:p>
-    <w:p>
-      <w:pPr>
-        <w:pStyle w:val="EANormal"/>
-        <w:rPr>
-          <w:b/>
-          <w:bCs/>
-        </w:rPr>
-      </w:pPr>
-    </w:p>
-    <w:p>
-      <w:pPr>
-        <w:pStyle w:val="EANormal"/>
-        <w:rPr>
-          <w:b/>
-          <w:bCs/>
-        </w:rPr>
-      </w:pPr>
-      <w:r>
-        <w:rPr>
-          <w:b/>
-          <w:bCs/>
-        </w:rPr>
+        <w:drawing>
+          <wp:inline distT="0" distB="0" distL="0" distR="0" wp14:anchorId="11B3127E" wp14:editId="3A717C0C">
+            <wp:extent cx="5943600" cy="3960495"/>
+            <wp:effectExtent l="0" t="0" r="0" b="0"/>
+            <wp:docPr id="1320083871" name="Picture 1"/>
+            <wp:cNvGraphicFramePr>
+              <a:graphicFrameLocks xmlns:a="http://schemas.openxmlformats.org/drawingml/2006/main" noChangeAspect="1"/>
+            </wp:cNvGraphicFramePr>
+            <a:graphic xmlns:a="http://schemas.openxmlformats.org/drawingml/2006/main">
+              <a:graphicData uri="http://schemas.openxmlformats.org/drawingml/2006/picture">
+                <pic:pic xmlns:pic="http://schemas.openxmlformats.org/drawingml/2006/picture">
+                  <pic:nvPicPr>
+                    <pic:cNvPr id="0" name="Picture 1"/>
+                    <pic:cNvPicPr>
+                      <a:picLocks noChangeAspect="1" noChangeArrowheads="1"/>
+                    </pic:cNvPicPr>
+                  </pic:nvPicPr>
+                  <pic:blipFill>
+                    <a:blip r:embed="rId12" cstate="print">
+                      <a:extLst>
+                        <a:ext uri="{28A0092B-C50C-407E-A947-70E740481C1C}">
+                          <a14:useLocalDpi xmlns:a14="http://schemas.microsoft.com/office/drawing/2010/main" val="0"/>
+                        </a:ext>
+                      </a:extLst>
+                    </a:blip>
+                    <a:srcRect/>
+                    <a:stretch>
+                      <a:fillRect/>
+                    </a:stretch>
+                  </pic:blipFill>
+                  <pic:spPr bwMode="auto">
+                    <a:xfrm>
+                      <a:off x="0" y="0"/>
+                      <a:ext cx="5943600" cy="3960495"/>
+                    </a:xfrm>
+                    <a:prstGeom prst="rect">
+                      <a:avLst/>
+                    </a:prstGeom>
+                    <a:noFill/>
+                    <a:ln>
+                      <a:noFill/>
+                    </a:ln>
+                  </pic:spPr>
+                </pic:pic>
+              </a:graphicData>
+            </a:graphic>
+          </wp:inline>
+        </w:drawing>
+      </w:r>
+    </w:p>
+    <w:p>
+      <w:pPr>
+        <w:pStyle w:val="EANormal"/>
+        <w:rPr>
+          <w:b/>
+          <w:bCs/>
+        </w:rPr>
+      </w:pPr>
+      <w:r>
+        <w:rPr>
+          <w:b/>
+          <w:bCs/>
+        </w:rPr>
+        <w:t xml:space="preserve">Figure </w:t>
+      </w:r>
+      <w:r>
+        <w:rPr>
+          <w:b/>
+          <w:bCs/>
+        </w:rPr>
+        <w:t>5</w:t>
+      </w:r>
+      <w:r>
+        <w:rPr>
+          <w:b/>
+          <w:bCs/>
+        </w:rPr>
+        <w:t xml:space="preserve"> feedback:</w:t>
+      </w:r>
+    </w:p>
+    <w:p>
+      <w:pPr>
+        <w:pStyle w:val="EANormal"/>
+        <w:numPr>
+          <w:ilvl w:val="0"/>
+          <w:numId w:val="6"/>
+        </w:numPr>
+      </w:pPr>
+      <w:r>
+        <w:t>Three-panel version (as previously discussed), incorporating length variation</w:t>
+      </w:r>
+    </w:p>
+    <w:p>
+      <w:pPr>
+        <w:pStyle w:val="EANormal"/>
+        <w:numPr>
+          <w:ilvl w:val="0"/>
+          <w:numId w:val="6"/>
+        </w:numPr>
+      </w:pPr>
+      <w:r>
+        <w:t>Bootstrapped confidence intervals on data points</w:t>
+      </w:r>
+    </w:p>
+    <w:p>
+      <w:pPr>
+        <w:pStyle w:val="EANormal"/>
+        <w:numPr>
+          <w:ilvl w:val="0"/>
+          <w:numId w:val="6"/>
+        </w:numPr>
+      </w:pPr>
+      <w:r>
+        <w:t>Increase point size of data points</w:t>
+      </w:r>
+    </w:p>
+    <w:p>
+      <w:pPr>
+        <w:pStyle w:val="EANormal"/>
+        <w:numPr>
+          <w:ilvl w:val="0"/>
+          <w:numId w:val="6"/>
+        </w:numPr>
+      </w:pPr>
+      <w:r>
+        <w:t xml:space="preserve">Double check calculation of model prediction confidence intervals </w:t>
+      </w:r>
+    </w:p>
+    <w:p>
+      <w:pPr>
+        <w:pStyle w:val="EANormal"/>
+        <w:ind w:left="0" w:firstLine="0"/>
+        <w:rPr>
+          <w:b/>
+          <w:bCs/>
+        </w:rPr>
+      </w:pPr>
+    </w:p>
+    <w:p>
+      <w:pPr>
+        <w:rPr>
+          <w:rFonts w:ascii="Roboto" w:hAnsi="Roboto"/>
+          <w:b/>
+          <w:bCs/>
+          <w:color w:val="000000" w:themeColor="text1"/>
+          <w:sz w:val="20"/>
+        </w:rPr>
+      </w:pPr>
+      <w:r>
+        <w:rPr>
+          <w:b/>
+          <w:bCs/>
+        </w:rPr>
+        <w:br w:type="page"/>
+      </w:r>
+    </w:p>
+    <w:p>
+      <w:pPr>
+        <w:pStyle w:val="EANormal"/>
+        <w:ind w:left="0" w:firstLine="0"/>
+        <w:rPr>
+          <w:b/>
+          <w:bCs/>
+        </w:rPr>
+      </w:pPr>
+      <w:r>
+        <w:rPr>
+          <w:b/>
+          <w:bCs/>
+        </w:rPr>
+        <w:lastRenderedPageBreak/>
         <w:t>Supplementary figures &amp; tables (with feedback)</w:t>
       </w:r>
     </w:p>
@@ -722,7 +1219,7 @@
                     </pic:cNvPicPr>
                   </pic:nvPicPr>
                   <pic:blipFill>
-                    <a:blip r:embed="rId10">
+                    <a:blip r:embed="rId13">
                       <a:extLst>
                         <a:ext uri="{28A0092B-C50C-407E-A947-70E740481C1C}">
                           <a14:useLocalDpi xmlns:a14="http://schemas.microsoft.com/office/drawing/2010/main" val="0"/>
@@ -763,7 +1260,21 @@
           <w:b/>
           <w:bCs/>
         </w:rPr>
-        <w:t>Figure X feedback:</w:t>
+        <w:t xml:space="preserve">Figure </w:t>
+      </w:r>
+      <w:r>
+        <w:rPr>
+          <w:b/>
+          <w:bCs/>
+        </w:rPr>
+        <w:t>S1</w:t>
+      </w:r>
+      <w:r>
+        <w:rPr>
+          <w:b/>
+          <w:bCs/>
+        </w:rPr>
+        <w:t xml:space="preserve"> feedback:</w:t>
       </w:r>
     </w:p>
     <w:p>
@@ -807,7 +1318,7 @@
                     </pic:cNvPicPr>
                   </pic:nvPicPr>
                   <pic:blipFill>
-                    <a:blip r:embed="rId11">
+                    <a:blip r:embed="rId14">
                       <a:extLst>
                         <a:ext uri="{28A0092B-C50C-407E-A947-70E740481C1C}">
                           <a14:useLocalDpi xmlns:a14="http://schemas.microsoft.com/office/drawing/2010/main" val="0"/>
@@ -849,7 +1360,21 @@
           <w:b/>
           <w:bCs/>
         </w:rPr>
-        <w:t>Figure X feedback:</w:t>
+        <w:t xml:space="preserve">Figure </w:t>
+      </w:r>
+      <w:r>
+        <w:rPr>
+          <w:b/>
+          <w:bCs/>
+        </w:rPr>
+        <w:t>S2</w:t>
+      </w:r>
+      <w:r>
+        <w:rPr>
+          <w:b/>
+          <w:bCs/>
+        </w:rPr>
+        <w:t xml:space="preserve"> feedback:</w:t>
       </w:r>
     </w:p>
     <w:p>
@@ -968,7 +1493,7 @@
                     </pic:cNvPicPr>
                   </pic:nvPicPr>
                   <pic:blipFill>
-                    <a:blip r:embed="rId12">
+                    <a:blip r:embed="rId15">
                       <a:extLst>
                         <a:ext uri="{28A0092B-C50C-407E-A947-70E740481C1C}">
                           <a14:useLocalDpi xmlns:a14="http://schemas.microsoft.com/office/drawing/2010/main" val="0"/>
@@ -1009,7 +1534,21 @@
           <w:b/>
           <w:bCs/>
         </w:rPr>
-        <w:t>Figure X feedback:</w:t>
+        <w:t xml:space="preserve">Figure </w:t>
+      </w:r>
+      <w:r>
+        <w:rPr>
+          <w:b/>
+          <w:bCs/>
+        </w:rPr>
+        <w:t>S3</w:t>
+      </w:r>
+      <w:r>
+        <w:rPr>
+          <w:b/>
+          <w:bCs/>
+        </w:rPr>
+        <w:t xml:space="preserve"> feedback:</w:t>
       </w:r>
     </w:p>
     <w:p>
@@ -1022,6 +1561,340 @@
       </w:pPr>
       <w:r>
         <w:t>Main title adjusted, remove “Length dist” part.</w:t>
+      </w:r>
+    </w:p>
+    <w:p>
+      <w:pPr>
+        <w:pStyle w:val="EANormal"/>
+      </w:pPr>
+    </w:p>
+    <w:p>
+      <w:pPr>
+        <w:pStyle w:val="EANormal"/>
+      </w:pPr>
+      <w:r>
+        <w:rPr>
+          <w:noProof/>
+        </w:rPr>
+        <w:lastRenderedPageBreak/>
+        <w:drawing>
+          <wp:inline distT="0" distB="0" distL="0" distR="0" wp14:anchorId="0EAB9991" wp14:editId="3C037755">
+            <wp:extent cx="5943600" cy="4458970"/>
+            <wp:effectExtent l="0" t="0" r="0" b="0"/>
+            <wp:docPr id="1994720733" name="Picture 1" descr="A graph of a graph&#10;&#10;Description automatically generated with medium confidence"/>
+            <wp:cNvGraphicFramePr>
+              <a:graphicFrameLocks xmlns:a="http://schemas.openxmlformats.org/drawingml/2006/main" noChangeAspect="1"/>
+            </wp:cNvGraphicFramePr>
+            <a:graphic xmlns:a="http://schemas.openxmlformats.org/drawingml/2006/main">
+              <a:graphicData uri="http://schemas.openxmlformats.org/drawingml/2006/picture">
+                <pic:pic xmlns:pic="http://schemas.openxmlformats.org/drawingml/2006/picture">
+                  <pic:nvPicPr>
+                    <pic:cNvPr id="1994720733" name="Picture 1" descr="A graph of a graph&#10;&#10;Description automatically generated with medium confidence"/>
+                    <pic:cNvPicPr>
+                      <a:picLocks noChangeAspect="1" noChangeArrowheads="1"/>
+                    </pic:cNvPicPr>
+                  </pic:nvPicPr>
+                  <pic:blipFill>
+                    <a:blip r:embed="rId16">
+                      <a:extLst>
+                        <a:ext uri="{28A0092B-C50C-407E-A947-70E740481C1C}">
+                          <a14:useLocalDpi xmlns:a14="http://schemas.microsoft.com/office/drawing/2010/main" val="0"/>
+                        </a:ext>
+                      </a:extLst>
+                    </a:blip>
+                    <a:srcRect/>
+                    <a:stretch>
+                      <a:fillRect/>
+                    </a:stretch>
+                  </pic:blipFill>
+                  <pic:spPr bwMode="auto">
+                    <a:xfrm>
+                      <a:off x="0" y="0"/>
+                      <a:ext cx="5943600" cy="4458970"/>
+                    </a:xfrm>
+                    <a:prstGeom prst="rect">
+                      <a:avLst/>
+                    </a:prstGeom>
+                    <a:noFill/>
+                    <a:ln>
+                      <a:noFill/>
+                    </a:ln>
+                  </pic:spPr>
+                </pic:pic>
+              </a:graphicData>
+            </a:graphic>
+          </wp:inline>
+        </w:drawing>
+      </w:r>
+    </w:p>
+    <w:p>
+      <w:pPr>
+        <w:pStyle w:val="EANormal"/>
+      </w:pPr>
+      <w:r>
+        <w:rPr>
+          <w:b/>
+          <w:bCs/>
+        </w:rPr>
+        <w:t xml:space="preserve">Figure </w:t>
+      </w:r>
+      <w:r>
+        <w:rPr>
+          <w:b/>
+          <w:bCs/>
+        </w:rPr>
+        <w:t>S4</w:t>
+      </w:r>
+      <w:r>
+        <w:rPr>
+          <w:b/>
+          <w:bCs/>
+        </w:rPr>
+        <w:t xml:space="preserve"> feedback:</w:t>
+      </w:r>
+    </w:p>
+    <w:p>
+      <w:pPr>
+        <w:pStyle w:val="EANormal"/>
+        <w:numPr>
+          <w:ilvl w:val="0"/>
+          <w:numId w:val="6"/>
+        </w:numPr>
+      </w:pPr>
+      <w:r>
+        <w:t>x-axis label adjusted, “Trial number”</w:t>
+      </w:r>
+    </w:p>
+    <w:p>
+      <w:pPr>
+        <w:pStyle w:val="EANormal"/>
+      </w:pPr>
+    </w:p>
+    <w:p>
+      <w:pPr>
+        <w:pStyle w:val="EANormal"/>
+      </w:pPr>
+      <w:r>
+        <w:rPr>
+          <w:noProof/>
+        </w:rPr>
+        <w:lastRenderedPageBreak/>
+        <w:drawing>
+          <wp:inline distT="0" distB="0" distL="0" distR="0" wp14:anchorId="4CC1DC63" wp14:editId="7DE81476">
+            <wp:extent cx="5943600" cy="4458970"/>
+            <wp:effectExtent l="0" t="0" r="0" b="0"/>
+            <wp:docPr id="685470788" name="Picture 3"/>
+            <wp:cNvGraphicFramePr>
+              <a:graphicFrameLocks xmlns:a="http://schemas.openxmlformats.org/drawingml/2006/main" noChangeAspect="1"/>
+            </wp:cNvGraphicFramePr>
+            <a:graphic xmlns:a="http://schemas.openxmlformats.org/drawingml/2006/main">
+              <a:graphicData uri="http://schemas.openxmlformats.org/drawingml/2006/picture">
+                <pic:pic xmlns:pic="http://schemas.openxmlformats.org/drawingml/2006/picture">
+                  <pic:nvPicPr>
+                    <pic:cNvPr id="0" name="Picture 3"/>
+                    <pic:cNvPicPr>
+                      <a:picLocks noChangeAspect="1" noChangeArrowheads="1"/>
+                    </pic:cNvPicPr>
+                  </pic:nvPicPr>
+                  <pic:blipFill>
+                    <a:blip r:embed="rId17">
+                      <a:extLst>
+                        <a:ext uri="{28A0092B-C50C-407E-A947-70E740481C1C}">
+                          <a14:useLocalDpi xmlns:a14="http://schemas.microsoft.com/office/drawing/2010/main" val="0"/>
+                        </a:ext>
+                      </a:extLst>
+                    </a:blip>
+                    <a:srcRect/>
+                    <a:stretch>
+                      <a:fillRect/>
+                    </a:stretch>
+                  </pic:blipFill>
+                  <pic:spPr bwMode="auto">
+                    <a:xfrm>
+                      <a:off x="0" y="0"/>
+                      <a:ext cx="5943600" cy="4458970"/>
+                    </a:xfrm>
+                    <a:prstGeom prst="rect">
+                      <a:avLst/>
+                    </a:prstGeom>
+                    <a:noFill/>
+                    <a:ln>
+                      <a:noFill/>
+                    </a:ln>
+                  </pic:spPr>
+                </pic:pic>
+              </a:graphicData>
+            </a:graphic>
+          </wp:inline>
+        </w:drawing>
+      </w:r>
+    </w:p>
+    <w:p>
+      <w:pPr>
+        <w:pStyle w:val="EANormal"/>
+        <w:rPr>
+          <w:b/>
+          <w:bCs/>
+        </w:rPr>
+      </w:pPr>
+      <w:r>
+        <w:rPr>
+          <w:b/>
+          <w:bCs/>
+        </w:rPr>
+        <w:t xml:space="preserve">Figure </w:t>
+      </w:r>
+      <w:r>
+        <w:rPr>
+          <w:b/>
+          <w:bCs/>
+        </w:rPr>
+        <w:t>S5</w:t>
+      </w:r>
+      <w:r>
+        <w:rPr>
+          <w:b/>
+          <w:bCs/>
+        </w:rPr>
+        <w:t xml:space="preserve"> feedback:</w:t>
+      </w:r>
+    </w:p>
+    <w:p>
+      <w:pPr>
+        <w:pStyle w:val="EANormal"/>
+        <w:numPr>
+          <w:ilvl w:val="0"/>
+          <w:numId w:val="6"/>
+        </w:numPr>
+      </w:pPr>
+      <w:r>
+        <w:t>y-axis range adjusted, 0-1</w:t>
+      </w:r>
+    </w:p>
+    <w:p>
+      <w:pPr>
+        <w:pStyle w:val="EANormal"/>
+        <w:numPr>
+          <w:ilvl w:val="0"/>
+          <w:numId w:val="6"/>
+        </w:numPr>
+      </w:pPr>
+      <w:r>
+        <w:t>x-axis label: “Treatment time (minutes out of water)”</w:t>
+      </w:r>
+    </w:p>
+    <w:p>
+      <w:pPr>
+        <w:pStyle w:val="EANormal"/>
+        <w:numPr>
+          <w:ilvl w:val="0"/>
+          <w:numId w:val="6"/>
+        </w:numPr>
+      </w:pPr>
+      <w:r>
+        <w:t>Add standard error bars to bar plot part</w:t>
+      </w:r>
+    </w:p>
+    <w:p>
+      <w:pPr>
+        <w:pStyle w:val="EANormal"/>
+      </w:pPr>
+    </w:p>
+    <w:p>
+      <w:pPr>
+        <w:pStyle w:val="EANormal"/>
+      </w:pPr>
+      <w:r>
+        <w:rPr>
+          <w:noProof/>
+        </w:rPr>
+        <w:lastRenderedPageBreak/>
+        <w:drawing>
+          <wp:inline distT="0" distB="0" distL="0" distR="0" wp14:anchorId="02F71AE6" wp14:editId="4D264021">
+            <wp:extent cx="5718175" cy="7618095"/>
+            <wp:effectExtent l="0" t="0" r="0" b="0"/>
+            <wp:docPr id="1807447640" name="Picture 6"/>
+            <wp:cNvGraphicFramePr>
+              <a:graphicFrameLocks xmlns:a="http://schemas.openxmlformats.org/drawingml/2006/main" noChangeAspect="1"/>
+            </wp:cNvGraphicFramePr>
+            <a:graphic xmlns:a="http://schemas.openxmlformats.org/drawingml/2006/main">
+              <a:graphicData uri="http://schemas.openxmlformats.org/drawingml/2006/picture">
+                <pic:pic xmlns:pic="http://schemas.openxmlformats.org/drawingml/2006/picture">
+                  <pic:nvPicPr>
+                    <pic:cNvPr id="0" name="Picture 6"/>
+                    <pic:cNvPicPr>
+                      <a:picLocks noChangeAspect="1" noChangeArrowheads="1"/>
+                    </pic:cNvPicPr>
+                  </pic:nvPicPr>
+                  <pic:blipFill>
+                    <a:blip r:embed="rId18">
+                      <a:extLst>
+                        <a:ext uri="{28A0092B-C50C-407E-A947-70E740481C1C}">
+                          <a14:useLocalDpi xmlns:a14="http://schemas.microsoft.com/office/drawing/2010/main" val="0"/>
+                        </a:ext>
+                      </a:extLst>
+                    </a:blip>
+                    <a:srcRect/>
+                    <a:stretch>
+                      <a:fillRect/>
+                    </a:stretch>
+                  </pic:blipFill>
+                  <pic:spPr bwMode="auto">
+                    <a:xfrm>
+                      <a:off x="0" y="0"/>
+                      <a:ext cx="5718175" cy="7618095"/>
+                    </a:xfrm>
+                    <a:prstGeom prst="rect">
+                      <a:avLst/>
+                    </a:prstGeom>
+                    <a:noFill/>
+                    <a:ln>
+                      <a:noFill/>
+                    </a:ln>
+                  </pic:spPr>
+                </pic:pic>
+              </a:graphicData>
+            </a:graphic>
+          </wp:inline>
+        </w:drawing>
+      </w:r>
+    </w:p>
+    <w:p>
+      <w:pPr>
+        <w:pStyle w:val="EANormal"/>
+      </w:pPr>
+      <w:r>
+        <w:rPr>
+          <w:b/>
+          <w:bCs/>
+        </w:rPr>
+        <w:t xml:space="preserve">Figure </w:t>
+      </w:r>
+      <w:r>
+        <w:rPr>
+          <w:b/>
+          <w:bCs/>
+        </w:rPr>
+        <w:t>S6</w:t>
+      </w:r>
+      <w:r>
+        <w:rPr>
+          <w:b/>
+          <w:bCs/>
+        </w:rPr>
+        <w:t xml:space="preserve"> feedback:</w:t>
+      </w:r>
+    </w:p>
+    <w:p>
+      <w:pPr>
+        <w:pStyle w:val="EANormal"/>
+        <w:numPr>
+          <w:ilvl w:val="0"/>
+          <w:numId w:val="6"/>
+        </w:numPr>
+      </w:pPr>
+      <w:r>
+        <w:t>Re-format to be consistent aesthetically with other figures</w:t>
       </w:r>
     </w:p>
     <w:sectPr>

</xml_diff>